<commit_message>
nmv 01 03 2023
</commit_message>
<xml_diff>
--- a/TS-Padam/TS-2.3/TS 2.3 Malayalam Pada Paatam Corrections.docx
+++ b/TS-Padam/TS-2.3/TS 2.3 Malayalam Pada Paatam Corrections.docx
@@ -2,6 +2,1267 @@
 <file path=word/document.xml><?xml version="1.0" encoding="utf-8"?>
 <w:document xmlns:wpc="http://schemas.microsoft.com/office/word/2010/wordprocessingCanvas" xmlns:cx="http://schemas.microsoft.com/office/drawing/2014/chartex" xmlns:cx1="http://schemas.microsoft.com/office/drawing/2015/9/8/chartex" xmlns:cx2="http://schemas.microsoft.com/office/drawing/2015/10/21/chartex" xmlns:cx3="http://schemas.microsoft.com/office/drawing/2016/5/9/chartex" xmlns:cx4="http://schemas.microsoft.com/office/drawing/2016/5/10/chartex" xmlns:cx5="http://schemas.microsoft.com/office/drawing/2016/5/11/chartex" xmlns:cx6="http://schemas.microsoft.com/office/drawing/2016/5/12/chartex" xmlns:cx7="http://schemas.microsoft.com/office/drawing/2016/5/13/chartex" xmlns:cx8="http://schemas.microsoft.com/office/drawing/2016/5/14/chartex" xmlns:mc="http://schemas.openxmlformats.org/markup-compatibility/2006" xmlns:aink="http://schemas.microsoft.com/office/drawing/2016/ink" xmlns:am3d="http://schemas.microsoft.com/office/drawing/2017/model3d" xmlns:o="urn:schemas-microsoft-com:office:office" xmlns:oel="http://schemas.microsoft.com/office/2019/extlst" xmlns:r="http://schemas.openxmlformats.org/officeDocument/2006/relationships" xmlns:m="http://schemas.openxmlformats.org/officeDocument/2006/math" xmlns:v="urn:schemas-microsoft-com:vml" xmlns:wp14="http://schemas.microsoft.com/office/word/2010/wordprocessingDrawing" xmlns:wp="http://schemas.openxmlformats.org/drawingml/2006/wordprocessingDrawing" xmlns:w10="urn:schemas-microsoft-com:office:word" xmlns:w="http://schemas.openxmlformats.org/wordprocessingml/2006/main" xmlns:w14="http://schemas.microsoft.com/office/word/2010/wordml" xmlns:w15="http://schemas.microsoft.com/office/word/2012/wordml" xmlns:w16cex="http://schemas.microsoft.com/office/word/2018/wordml/cex" xmlns:w16cid="http://schemas.microsoft.com/office/word/2016/wordml/cid" xmlns:w16="http://schemas.microsoft.com/office/word/2018/wordml" xmlns:w16sdtdh="http://schemas.microsoft.com/office/word/2020/wordml/sdtdatahash" xmlns:w16se="http://schemas.microsoft.com/office/word/2015/wordml/symex" xmlns:wpg="http://schemas.microsoft.com/office/word/2010/wordprocessingGroup" xmlns:wpi="http://schemas.microsoft.com/office/word/2010/wordprocessingInk" xmlns:wne="http://schemas.microsoft.com/office/word/2006/wordml" xmlns:wps="http://schemas.microsoft.com/office/word/2010/wordprocessingShape" mc:Ignorable="w14 w15 w16se w16cid w16 w16cex w16sdtdh wp14">
   <w:body>
+    <w:p>
+      <w:pPr>
+        <w:jc w:val="center"/>
+        <w:rPr>
+          <w:b/>
+          <w:bCs/>
+          <w:sz w:val="32"/>
+          <w:szCs w:val="32"/>
+          <w:u w:val="single"/>
+        </w:rPr>
+      </w:pPr>
+      <w:r>
+        <w:rPr>
+          <w:b/>
+          <w:bCs/>
+          <w:sz w:val="32"/>
+          <w:szCs w:val="32"/>
+          <w:u w:val="single"/>
+        </w:rPr>
+        <w:t xml:space="preserve">TS Pada Paatam – TS 2.3 Malayalam </w:t>
+      </w:r>
+      <w:r>
+        <w:rPr>
+          <w:b/>
+          <w:bCs/>
+          <w:sz w:val="32"/>
+          <w:szCs w:val="32"/>
+          <w:u w:val="single"/>
+        </w:rPr>
+        <w:t>Corrections</w:t>
+      </w:r>
+      <w:r>
+        <w:rPr>
+          <w:b/>
+          <w:bCs/>
+          <w:sz w:val="32"/>
+          <w:szCs w:val="32"/>
+          <w:u w:val="single"/>
+        </w:rPr>
+        <w:t xml:space="preserve"> </w:t>
+      </w:r>
+      <w:r>
+        <w:rPr>
+          <w:b/>
+          <w:bCs/>
+          <w:sz w:val="32"/>
+          <w:szCs w:val="32"/>
+          <w:u w:val="single"/>
+        </w:rPr>
+        <w:t>–</w:t>
+      </w:r>
+      <w:r>
+        <w:rPr>
+          <w:b/>
+          <w:bCs/>
+          <w:sz w:val="32"/>
+          <w:szCs w:val="32"/>
+          <w:u w:val="single"/>
+        </w:rPr>
+        <w:t xml:space="preserve"> </w:t>
+      </w:r>
+      <w:r>
+        <w:rPr>
+          <w:b/>
+          <w:bCs/>
+          <w:sz w:val="32"/>
+          <w:szCs w:val="32"/>
+          <w:u w:val="single"/>
+        </w:rPr>
+        <w:t xml:space="preserve">Observed </w:t>
+      </w:r>
+      <w:proofErr w:type="gramStart"/>
+      <w:r>
+        <w:rPr>
+          <w:b/>
+          <w:bCs/>
+          <w:sz w:val="32"/>
+          <w:szCs w:val="32"/>
+          <w:u w:val="single"/>
+        </w:rPr>
+        <w:t xml:space="preserve">till </w:t>
+      </w:r>
+      <w:r>
+        <w:rPr>
+          <w:b/>
+          <w:bCs/>
+          <w:sz w:val="32"/>
+          <w:szCs w:val="32"/>
+          <w:highlight w:val="red"/>
+          <w:u w:val="single"/>
+        </w:rPr>
+        <w:t>?????</w:t>
+      </w:r>
+      <w:proofErr w:type="gramEnd"/>
+    </w:p>
+    <w:p>
+      <w:pPr>
+        <w:jc w:val="center"/>
+        <w:rPr>
+          <w:b/>
+          <w:bCs/>
+        </w:rPr>
+      </w:pPr>
+      <w:r>
+        <w:rPr>
+          <w:b/>
+          <w:bCs/>
+        </w:rPr>
+        <w:t>(</w:t>
+      </w:r>
+      <w:proofErr w:type="gramStart"/>
+      <w:r>
+        <w:rPr>
+          <w:b/>
+          <w:bCs/>
+        </w:rPr>
+        <w:t>ignore</w:t>
+      </w:r>
+      <w:proofErr w:type="gramEnd"/>
+      <w:r>
+        <w:rPr>
+          <w:b/>
+          <w:bCs/>
+        </w:rPr>
+        <w:t xml:space="preserve"> those which are already incorporated in your book’s version and date)</w:t>
+      </w:r>
+    </w:p>
+    <w:tbl>
+      <w:tblPr>
+        <w:tblW w:w="13613" w:type="dxa"/>
+        <w:tblInd w:w="-318" w:type="dxa"/>
+        <w:tblBorders>
+          <w:top w:val="single" w:sz="4" w:space="0" w:color="000000"/>
+          <w:left w:val="single" w:sz="4" w:space="0" w:color="000000"/>
+          <w:bottom w:val="single" w:sz="4" w:space="0" w:color="000000"/>
+          <w:right w:val="single" w:sz="4" w:space="0" w:color="000000"/>
+          <w:insideH w:val="single" w:sz="4" w:space="0" w:color="000000"/>
+          <w:insideV w:val="single" w:sz="4" w:space="0" w:color="000000"/>
+        </w:tblBorders>
+        <w:tblLook w:val="04A0" w:firstRow="1" w:lastRow="0" w:firstColumn="1" w:lastColumn="0" w:noHBand="0" w:noVBand="1"/>
+      </w:tblPr>
+      <w:tblGrid>
+        <w:gridCol w:w="3290"/>
+        <w:gridCol w:w="5103"/>
+        <w:gridCol w:w="5220"/>
+      </w:tblGrid>
+      <w:tr>
+        <w:tc>
+          <w:tcPr>
+            <w:tcW w:w="3290" w:type="dxa"/>
+          </w:tcPr>
+          <w:p>
+            <w:pPr>
+              <w:spacing w:before="0" w:line="240" w:lineRule="auto"/>
+              <w:jc w:val="center"/>
+              <w:rPr>
+                <w:b/>
+                <w:sz w:val="28"/>
+                <w:szCs w:val="32"/>
+              </w:rPr>
+            </w:pPr>
+            <w:r>
+              <w:rPr>
+                <w:b/>
+                <w:sz w:val="28"/>
+                <w:szCs w:val="32"/>
+              </w:rPr>
+              <w:t>Section, Paragraph</w:t>
+            </w:r>
+          </w:p>
+          <w:p>
+            <w:pPr>
+              <w:spacing w:before="0" w:line="240" w:lineRule="auto"/>
+              <w:jc w:val="center"/>
+              <w:rPr>
+                <w:b/>
+                <w:sz w:val="28"/>
+                <w:szCs w:val="32"/>
+              </w:rPr>
+            </w:pPr>
+            <w:r>
+              <w:rPr>
+                <w:b/>
+                <w:sz w:val="28"/>
+                <w:szCs w:val="32"/>
+              </w:rPr>
+              <w:t>Reference</w:t>
+            </w:r>
+          </w:p>
+        </w:tc>
+        <w:tc>
+          <w:tcPr>
+            <w:tcW w:w="5103" w:type="dxa"/>
+          </w:tcPr>
+          <w:p>
+            <w:pPr>
+              <w:spacing w:before="0" w:line="240" w:lineRule="auto"/>
+              <w:jc w:val="center"/>
+              <w:rPr>
+                <w:b/>
+                <w:sz w:val="28"/>
+                <w:szCs w:val="32"/>
+              </w:rPr>
+            </w:pPr>
+            <w:r>
+              <w:rPr>
+                <w:b/>
+                <w:sz w:val="28"/>
+                <w:szCs w:val="32"/>
+              </w:rPr>
+              <w:t>As Printed</w:t>
+            </w:r>
+          </w:p>
+        </w:tc>
+        <w:tc>
+          <w:tcPr>
+            <w:tcW w:w="5220" w:type="dxa"/>
+          </w:tcPr>
+          <w:p>
+            <w:pPr>
+              <w:spacing w:before="0" w:line="240" w:lineRule="auto"/>
+              <w:ind w:right="-18"/>
+              <w:jc w:val="center"/>
+              <w:rPr>
+                <w:b/>
+                <w:sz w:val="28"/>
+                <w:szCs w:val="32"/>
+              </w:rPr>
+            </w:pPr>
+            <w:r>
+              <w:rPr>
+                <w:b/>
+                <w:sz w:val="28"/>
+                <w:szCs w:val="32"/>
+              </w:rPr>
+              <w:t>To be read as or corrected as</w:t>
+            </w:r>
+          </w:p>
+        </w:tc>
+      </w:tr>
+      <w:tr>
+        <w:trPr>
+          <w:trHeight w:val="1189"/>
+        </w:trPr>
+        <w:tc>
+          <w:tcPr>
+            <w:tcW w:w="3290" w:type="dxa"/>
+            <w:tcBorders>
+              <w:top w:val="single" w:sz="4" w:space="0" w:color="000000"/>
+              <w:left w:val="single" w:sz="4" w:space="0" w:color="000000"/>
+              <w:bottom w:val="single" w:sz="4" w:space="0" w:color="000000"/>
+              <w:right w:val="single" w:sz="4" w:space="0" w:color="000000"/>
+            </w:tcBorders>
+          </w:tcPr>
+          <w:p>
+            <w:pPr>
+              <w:spacing w:before="0" w:line="240" w:lineRule="auto"/>
+              <w:rPr>
+                <w:rFonts w:cs="Latha"/>
+                <w:b/>
+                <w:sz w:val="28"/>
+                <w:szCs w:val="28"/>
+                <w:lang w:bidi="ta-IN"/>
+              </w:rPr>
+            </w:pPr>
+            <w:r>
+              <w:rPr>
+                <w:rFonts w:cs="Latha"/>
+                <w:b/>
+                <w:sz w:val="28"/>
+                <w:szCs w:val="28"/>
+                <w:lang w:bidi="ta-IN"/>
+              </w:rPr>
+              <w:t>TS 2.3.</w:t>
+            </w:r>
+            <w:r>
+              <w:rPr>
+                <w:rFonts w:cs="Latha"/>
+                <w:b/>
+                <w:sz w:val="28"/>
+                <w:szCs w:val="28"/>
+                <w:lang w:bidi="ta-IN"/>
+              </w:rPr>
+              <w:t>14.1</w:t>
+            </w:r>
+            <w:r>
+              <w:rPr>
+                <w:rFonts w:cs="Latha"/>
+                <w:b/>
+                <w:sz w:val="28"/>
+                <w:szCs w:val="28"/>
+                <w:lang w:bidi="ta-IN"/>
+              </w:rPr>
+              <w:t xml:space="preserve"> </w:t>
+            </w:r>
+            <w:r>
+              <w:rPr>
+                <w:rFonts w:cs="Latha"/>
+                <w:b/>
+                <w:sz w:val="28"/>
+                <w:szCs w:val="28"/>
+                <w:lang w:bidi="ta-IN"/>
+              </w:rPr>
+              <w:t>- Vaakyam</w:t>
+            </w:r>
+          </w:p>
+          <w:p>
+            <w:pPr>
+              <w:spacing w:before="0" w:line="240" w:lineRule="auto"/>
+              <w:rPr>
+                <w:rFonts w:cs="Latha"/>
+                <w:b/>
+                <w:sz w:val="28"/>
+                <w:szCs w:val="28"/>
+                <w:lang w:bidi="ta-IN"/>
+              </w:rPr>
+            </w:pPr>
+            <w:r>
+              <w:rPr>
+                <w:rFonts w:cs="Latha"/>
+                <w:b/>
+                <w:sz w:val="28"/>
+                <w:szCs w:val="28"/>
+                <w:lang w:bidi="ta-IN"/>
+              </w:rPr>
+              <w:t xml:space="preserve">Line No. </w:t>
+            </w:r>
+            <w:r>
+              <w:rPr>
+                <w:rFonts w:cs="Latha"/>
+                <w:b/>
+                <w:sz w:val="28"/>
+                <w:szCs w:val="28"/>
+                <w:lang w:bidi="ta-IN"/>
+              </w:rPr>
+              <w:t>- 3</w:t>
+            </w:r>
+          </w:p>
+          <w:p>
+            <w:pPr>
+              <w:spacing w:before="0" w:line="240" w:lineRule="auto"/>
+              <w:rPr>
+                <w:rFonts w:cs="Latha"/>
+                <w:sz w:val="28"/>
+                <w:szCs w:val="28"/>
+                <w:cs/>
+                <w:lang w:bidi="ta-IN"/>
+              </w:rPr>
+            </w:pPr>
+            <w:proofErr w:type="gramStart"/>
+            <w:r>
+              <w:rPr>
+                <w:rFonts w:cs="Latha"/>
+                <w:b/>
+                <w:sz w:val="28"/>
+                <w:szCs w:val="28"/>
+                <w:lang w:bidi="ta-IN"/>
+              </w:rPr>
+              <w:t>Panchaati  No.</w:t>
+            </w:r>
+            <w:proofErr w:type="gramEnd"/>
+            <w:r>
+              <w:rPr>
+                <w:rFonts w:cs="Latha"/>
+                <w:b/>
+                <w:sz w:val="28"/>
+                <w:szCs w:val="28"/>
+                <w:lang w:bidi="ta-IN"/>
+              </w:rPr>
+              <w:t xml:space="preserve"> </w:t>
+            </w:r>
+            <w:r>
+              <w:rPr>
+                <w:rFonts w:cs="Latha"/>
+                <w:b/>
+                <w:sz w:val="28"/>
+                <w:szCs w:val="28"/>
+                <w:lang w:bidi="ta-IN"/>
+              </w:rPr>
+              <w:t>51</w:t>
+            </w:r>
+          </w:p>
+        </w:tc>
+        <w:tc>
+          <w:tcPr>
+            <w:tcW w:w="5103" w:type="dxa"/>
+            <w:tcBorders>
+              <w:top w:val="single" w:sz="4" w:space="0" w:color="000000"/>
+              <w:left w:val="single" w:sz="4" w:space="0" w:color="000000"/>
+              <w:bottom w:val="single" w:sz="4" w:space="0" w:color="000000"/>
+              <w:right w:val="single" w:sz="4" w:space="0" w:color="000000"/>
+            </w:tcBorders>
+          </w:tcPr>
+          <w:p>
+            <w:pPr>
+              <w:spacing w:before="0" w:line="240" w:lineRule="auto"/>
+              <w:ind w:right="-108"/>
+              <w:rPr>
+                <w:rFonts w:ascii="BRH Malayalam Extra" w:hAnsi="BRH Malayalam Extra" w:cs="BRH Malayalam Extra"/>
+                <w:sz w:val="40"/>
+                <w:szCs w:val="40"/>
+              </w:rPr>
+            </w:pPr>
+            <w:r>
+              <w:rPr>
+                <w:rFonts w:ascii="BRH Malayalam Extra" w:hAnsi="BRH Malayalam Extra" w:cs="BRH Malayalam Extra"/>
+                <w:sz w:val="40"/>
+                <w:szCs w:val="40"/>
+              </w:rPr>
+              <w:t>Zûxp—Z</w:t>
+            </w:r>
+            <w:r>
+              <w:rPr>
+                <w:rFonts w:ascii="BRH Malayalam Extra" w:hAnsi="BRH Malayalam Extra" w:cs="BRH Malayalam Extra"/>
+                <w:sz w:val="32"/>
+                <w:szCs w:val="40"/>
+              </w:rPr>
+              <w:t>–</w:t>
+            </w:r>
+            <w:r>
+              <w:rPr>
+                <w:rFonts w:ascii="BRH Malayalam Extra" w:hAnsi="BRH Malayalam Extra" w:cs="BRH Malayalam Extra"/>
+                <w:sz w:val="40"/>
+                <w:szCs w:val="40"/>
+              </w:rPr>
+              <w:t>J s</w:t>
+            </w:r>
+            <w:r>
+              <w:rPr>
+                <w:rFonts w:ascii="BRH Malayalam Extra" w:hAnsi="BRH Malayalam Extra" w:cs="BRH Malayalam Extra"/>
+                <w:sz w:val="40"/>
+                <w:szCs w:val="40"/>
+                <w:highlight w:val="yellow"/>
+              </w:rPr>
+              <w:t>Lx˜J</w:t>
+            </w:r>
+            <w:r>
+              <w:rPr>
+                <w:rFonts w:ascii="BRH Malayalam Extra" w:hAnsi="BRH Malayalam Extra" w:cs="BRH Malayalam Extra"/>
+                <w:sz w:val="40"/>
+                <w:szCs w:val="40"/>
+              </w:rPr>
+              <w:t xml:space="preserve"> ||</w:t>
+            </w:r>
+          </w:p>
+        </w:tc>
+        <w:tc>
+          <w:tcPr>
+            <w:tcW w:w="5220" w:type="dxa"/>
+            <w:tcBorders>
+              <w:top w:val="single" w:sz="4" w:space="0" w:color="000000"/>
+              <w:left w:val="single" w:sz="4" w:space="0" w:color="000000"/>
+              <w:bottom w:val="single" w:sz="4" w:space="0" w:color="000000"/>
+              <w:right w:val="single" w:sz="4" w:space="0" w:color="000000"/>
+            </w:tcBorders>
+          </w:tcPr>
+          <w:p>
+            <w:pPr>
+              <w:spacing w:before="0" w:line="240" w:lineRule="auto"/>
+              <w:ind w:right="-108"/>
+              <w:rPr>
+                <w:rFonts w:ascii="BRH Malayalam Extra" w:hAnsi="BRH Malayalam Extra" w:cs="BRH Malayalam Extra"/>
+                <w:sz w:val="40"/>
+                <w:szCs w:val="40"/>
+                <w:lang w:val="it-IT"/>
+              </w:rPr>
+            </w:pPr>
+            <w:r>
+              <w:rPr>
+                <w:rFonts w:ascii="BRH Malayalam Extra" w:hAnsi="BRH Malayalam Extra" w:cs="BRH Malayalam Extra"/>
+                <w:sz w:val="40"/>
+                <w:szCs w:val="40"/>
+                <w:lang w:val="it-IT"/>
+              </w:rPr>
+              <w:t>Zûxp—Z</w:t>
+            </w:r>
+            <w:r>
+              <w:rPr>
+                <w:rFonts w:ascii="BRH Malayalam Extra" w:hAnsi="BRH Malayalam Extra" w:cs="BRH Malayalam Extra"/>
+                <w:sz w:val="32"/>
+                <w:szCs w:val="40"/>
+                <w:lang w:val="it-IT"/>
+              </w:rPr>
+              <w:t>–</w:t>
+            </w:r>
+            <w:r>
+              <w:rPr>
+                <w:rFonts w:ascii="BRH Malayalam Extra" w:hAnsi="BRH Malayalam Extra" w:cs="BRH Malayalam Extra"/>
+                <w:sz w:val="40"/>
+                <w:szCs w:val="40"/>
+                <w:lang w:val="it-IT"/>
+              </w:rPr>
+              <w:t>J s</w:t>
+            </w:r>
+            <w:r>
+              <w:rPr>
+                <w:rFonts w:ascii="BRH Malayalam Extra" w:hAnsi="BRH Malayalam Extra" w:cs="BRH Malayalam Extra"/>
+                <w:sz w:val="40"/>
+                <w:szCs w:val="40"/>
+                <w:highlight w:val="green"/>
+                <w:lang w:val="it-IT"/>
+              </w:rPr>
+              <w:t>Lx</w:t>
+            </w:r>
+            <w:r>
+              <w:rPr>
+                <w:rFonts w:ascii="BRH Malayalam Extra" w:hAnsi="BRH Malayalam Extra" w:cs="BRH Malayalam Extra"/>
+                <w:sz w:val="40"/>
+                <w:szCs w:val="40"/>
+                <w:lang w:val="it-IT"/>
+              </w:rPr>
+              <w:t xml:space="preserve">˜ || </w:t>
+            </w:r>
+          </w:p>
+          <w:p>
+            <w:pPr>
+              <w:spacing w:before="0" w:line="240" w:lineRule="auto"/>
+              <w:ind w:right="-108"/>
+              <w:rPr>
+                <w:rFonts w:ascii="Cambria" w:hAnsi="Cambria" w:cs="BRH Malayalam Extra"/>
+                <w:sz w:val="40"/>
+                <w:szCs w:val="40"/>
+                <w:lang w:val="it-IT"/>
+              </w:rPr>
+            </w:pPr>
+            <w:r>
+              <w:rPr>
+                <w:rFonts w:ascii="BRH Malayalam Extra" w:hAnsi="BRH Malayalam Extra" w:cs="BRH Malayalam Extra"/>
+                <w:sz w:val="32"/>
+                <w:szCs w:val="32"/>
+                <w:lang w:val="it-IT"/>
+              </w:rPr>
+              <w:t>(</w:t>
+            </w:r>
+            <w:r>
+              <w:rPr>
+                <w:rFonts w:ascii="Cambria" w:hAnsi="Cambria" w:cs="BRH Malayalam Extra"/>
+                <w:sz w:val="32"/>
+                <w:szCs w:val="32"/>
+                <w:lang w:val="it-IT"/>
+              </w:rPr>
+              <w:t>visargam deleted)</w:t>
+            </w:r>
+          </w:p>
+        </w:tc>
+      </w:tr>
+      <w:tr>
+        <w:trPr>
+          <w:trHeight w:val="1011"/>
+        </w:trPr>
+        <w:tc>
+          <w:tcPr>
+            <w:tcW w:w="3290" w:type="dxa"/>
+            <w:tcBorders>
+              <w:top w:val="single" w:sz="4" w:space="0" w:color="000000"/>
+              <w:left w:val="single" w:sz="4" w:space="0" w:color="000000"/>
+              <w:bottom w:val="single" w:sz="4" w:space="0" w:color="000000"/>
+              <w:right w:val="single" w:sz="4" w:space="0" w:color="000000"/>
+            </w:tcBorders>
+          </w:tcPr>
+          <w:p>
+            <w:pPr>
+              <w:spacing w:before="0" w:line="240" w:lineRule="auto"/>
+              <w:rPr>
+                <w:rFonts w:cs="Latha"/>
+                <w:b/>
+                <w:sz w:val="28"/>
+                <w:szCs w:val="28"/>
+                <w:lang w:bidi="ta-IN"/>
+              </w:rPr>
+            </w:pPr>
+            <w:bookmarkStart w:id="0" w:name="_Hlk128588479"/>
+            <w:r>
+              <w:rPr>
+                <w:rFonts w:cs="Latha"/>
+                <w:b/>
+                <w:sz w:val="28"/>
+                <w:szCs w:val="28"/>
+                <w:lang w:bidi="ta-IN"/>
+              </w:rPr>
+              <w:t>TS 2.3.</w:t>
+            </w:r>
+            <w:r>
+              <w:rPr>
+                <w:rFonts w:cs="Latha"/>
+                <w:b/>
+                <w:sz w:val="28"/>
+                <w:szCs w:val="28"/>
+                <w:lang w:bidi="ta-IN"/>
+              </w:rPr>
+              <w:t>14.</w:t>
+            </w:r>
+            <w:r>
+              <w:rPr>
+                <w:rFonts w:cs="Latha"/>
+                <w:b/>
+                <w:sz w:val="28"/>
+                <w:szCs w:val="28"/>
+                <w:lang w:bidi="ta-IN"/>
+              </w:rPr>
+              <w:t>4</w:t>
+            </w:r>
+            <w:r>
+              <w:rPr>
+                <w:rFonts w:cs="Latha"/>
+                <w:b/>
+                <w:sz w:val="28"/>
+                <w:szCs w:val="28"/>
+                <w:lang w:bidi="ta-IN"/>
+              </w:rPr>
+              <w:t xml:space="preserve"> </w:t>
+            </w:r>
+            <w:r>
+              <w:rPr>
+                <w:rFonts w:cs="Latha"/>
+                <w:b/>
+                <w:sz w:val="28"/>
+                <w:szCs w:val="28"/>
+                <w:lang w:bidi="ta-IN"/>
+              </w:rPr>
+              <w:t>- Vaakyam</w:t>
+            </w:r>
+          </w:p>
+          <w:p>
+            <w:pPr>
+              <w:spacing w:before="0" w:line="240" w:lineRule="auto"/>
+              <w:rPr>
+                <w:rFonts w:cs="Latha"/>
+                <w:b/>
+                <w:sz w:val="28"/>
+                <w:szCs w:val="28"/>
+                <w:lang w:bidi="ta-IN"/>
+              </w:rPr>
+            </w:pPr>
+            <w:r>
+              <w:rPr>
+                <w:rFonts w:cs="Latha"/>
+                <w:b/>
+                <w:sz w:val="28"/>
+                <w:szCs w:val="28"/>
+                <w:lang w:bidi="ta-IN"/>
+              </w:rPr>
+              <w:t xml:space="preserve">Line No. </w:t>
+            </w:r>
+            <w:r>
+              <w:rPr>
+                <w:rFonts w:cs="Latha"/>
+                <w:b/>
+                <w:sz w:val="28"/>
+                <w:szCs w:val="28"/>
+                <w:lang w:bidi="ta-IN"/>
+              </w:rPr>
+              <w:t xml:space="preserve">- </w:t>
+            </w:r>
+            <w:r>
+              <w:rPr>
+                <w:rFonts w:cs="Latha"/>
+                <w:b/>
+                <w:sz w:val="28"/>
+                <w:szCs w:val="28"/>
+                <w:lang w:bidi="ta-IN"/>
+              </w:rPr>
+              <w:t>4</w:t>
+            </w:r>
+          </w:p>
+          <w:p>
+            <w:pPr>
+              <w:spacing w:before="0" w:line="240" w:lineRule="auto"/>
+              <w:rPr>
+                <w:rFonts w:cs="Latha"/>
+                <w:b/>
+                <w:sz w:val="28"/>
+                <w:szCs w:val="28"/>
+                <w:cs/>
+                <w:lang w:bidi="ta-IN"/>
+              </w:rPr>
+            </w:pPr>
+            <w:proofErr w:type="gramStart"/>
+            <w:r>
+              <w:rPr>
+                <w:rFonts w:cs="Latha"/>
+                <w:b/>
+                <w:sz w:val="28"/>
+                <w:szCs w:val="28"/>
+                <w:lang w:bidi="ta-IN"/>
+              </w:rPr>
+              <w:t>Panchaati  No.</w:t>
+            </w:r>
+            <w:proofErr w:type="gramEnd"/>
+            <w:r>
+              <w:rPr>
+                <w:rFonts w:cs="Latha"/>
+                <w:b/>
+                <w:sz w:val="28"/>
+                <w:szCs w:val="28"/>
+                <w:lang w:bidi="ta-IN"/>
+              </w:rPr>
+              <w:t xml:space="preserve"> </w:t>
+            </w:r>
+            <w:r>
+              <w:rPr>
+                <w:rFonts w:cs="Latha"/>
+                <w:b/>
+                <w:sz w:val="28"/>
+                <w:szCs w:val="28"/>
+                <w:lang w:bidi="ta-IN"/>
+              </w:rPr>
+              <w:t>5</w:t>
+            </w:r>
+            <w:r>
+              <w:rPr>
+                <w:rFonts w:cs="Latha"/>
+                <w:b/>
+                <w:sz w:val="28"/>
+                <w:szCs w:val="28"/>
+                <w:lang w:bidi="ta-IN"/>
+              </w:rPr>
+              <w:t>4</w:t>
+            </w:r>
+          </w:p>
+        </w:tc>
+        <w:tc>
+          <w:tcPr>
+            <w:tcW w:w="5103" w:type="dxa"/>
+            <w:tcBorders>
+              <w:top w:val="single" w:sz="4" w:space="0" w:color="000000"/>
+              <w:left w:val="single" w:sz="4" w:space="0" w:color="000000"/>
+              <w:bottom w:val="single" w:sz="4" w:space="0" w:color="000000"/>
+              <w:right w:val="single" w:sz="4" w:space="0" w:color="000000"/>
+            </w:tcBorders>
+          </w:tcPr>
+          <w:p>
+            <w:pPr>
+              <w:spacing w:before="0" w:line="240" w:lineRule="auto"/>
+              <w:ind w:right="-108"/>
+              <w:rPr>
+                <w:rFonts w:ascii="BRH Malayalam Extra" w:hAnsi="BRH Malayalam Extra" w:cs="BRH Malayalam Extra"/>
+                <w:sz w:val="40"/>
+                <w:szCs w:val="40"/>
+              </w:rPr>
+            </w:pPr>
+            <w:r>
+              <w:rPr>
+                <w:rFonts w:ascii="BRH Malayalam Extra" w:hAnsi="BRH Malayalam Extra" w:cs="BRH Malayalam Extra"/>
+                <w:sz w:val="40"/>
+                <w:szCs w:val="40"/>
+              </w:rPr>
+              <w:t>g£t</w:t>
+            </w:r>
+            <w:r>
+              <w:rPr>
+                <w:rFonts w:ascii="BRH Malayalam Extra" w:hAnsi="BRH Malayalam Extra" w:cs="BRH Malayalam Extra"/>
+                <w:sz w:val="32"/>
+                <w:szCs w:val="40"/>
+              </w:rPr>
+              <w:t>–</w:t>
+            </w:r>
+            <w:r>
+              <w:rPr>
+                <w:rFonts w:ascii="BRH Malayalam Extra" w:hAnsi="BRH Malayalam Extra" w:cs="BRH Malayalam Extra"/>
+                <w:sz w:val="40"/>
+                <w:szCs w:val="40"/>
+              </w:rPr>
+              <w:t>sðZy—-k¡</w:t>
+            </w:r>
+            <w:r>
+              <w:rPr>
+                <w:rFonts w:ascii="BRH Malayalam Extra" w:hAnsi="BRH Malayalam Extra" w:cs="BRH Malayalam Extra"/>
+                <w:sz w:val="32"/>
+                <w:szCs w:val="40"/>
+              </w:rPr>
+              <w:t>–</w:t>
+            </w:r>
+            <w:r>
+              <w:rPr>
+                <w:rFonts w:ascii="BRH Malayalam Extra" w:hAnsi="BRH Malayalam Extra" w:cs="BRH Malayalam Extra"/>
+                <w:sz w:val="40"/>
+                <w:szCs w:val="40"/>
+              </w:rPr>
+              <w:t>ö</w:t>
+            </w:r>
+            <w:r>
+              <w:rPr>
+                <w:rFonts w:ascii="BRH Malayalam Extra" w:hAnsi="BRH Malayalam Extra" w:cs="BRH Malayalam Extra"/>
+                <w:sz w:val="40"/>
+                <w:szCs w:val="40"/>
+                <w:highlight w:val="yellow"/>
+              </w:rPr>
+              <w:t>s</w:t>
+            </w:r>
+            <w:r>
+              <w:rPr>
+                <w:rFonts w:ascii="BRH Malayalam Extra" w:hAnsi="BRH Malayalam Extra" w:cs="BRH Malayalam Extra"/>
+                <w:sz w:val="40"/>
+                <w:szCs w:val="40"/>
+              </w:rPr>
+              <w:t>ëyjx</w:t>
+            </w:r>
+          </w:p>
+        </w:tc>
+        <w:tc>
+          <w:tcPr>
+            <w:tcW w:w="5220" w:type="dxa"/>
+            <w:tcBorders>
+              <w:top w:val="single" w:sz="4" w:space="0" w:color="000000"/>
+              <w:left w:val="single" w:sz="4" w:space="0" w:color="000000"/>
+              <w:bottom w:val="single" w:sz="4" w:space="0" w:color="000000"/>
+              <w:right w:val="single" w:sz="4" w:space="0" w:color="000000"/>
+            </w:tcBorders>
+          </w:tcPr>
+          <w:p>
+            <w:pPr>
+              <w:spacing w:before="0" w:line="240" w:lineRule="auto"/>
+              <w:ind w:right="-108"/>
+              <w:rPr>
+                <w:rFonts w:ascii="BRH Malayalam Extra" w:hAnsi="BRH Malayalam Extra" w:cs="BRH Malayalam Extra"/>
+                <w:sz w:val="40"/>
+                <w:szCs w:val="40"/>
+              </w:rPr>
+            </w:pPr>
+            <w:r>
+              <w:rPr>
+                <w:rFonts w:ascii="BRH Malayalam Extra" w:hAnsi="BRH Malayalam Extra" w:cs="BRH Malayalam Extra"/>
+                <w:sz w:val="40"/>
+                <w:szCs w:val="40"/>
+              </w:rPr>
+              <w:t>g£t</w:t>
+            </w:r>
+            <w:r>
+              <w:rPr>
+                <w:rFonts w:ascii="BRH Malayalam Extra" w:hAnsi="BRH Malayalam Extra" w:cs="BRH Malayalam Extra"/>
+                <w:sz w:val="32"/>
+                <w:szCs w:val="40"/>
+              </w:rPr>
+              <w:t>–</w:t>
+            </w:r>
+            <w:r>
+              <w:rPr>
+                <w:rFonts w:ascii="BRH Malayalam Extra" w:hAnsi="BRH Malayalam Extra" w:cs="BRH Malayalam Extra"/>
+                <w:sz w:val="40"/>
+                <w:szCs w:val="40"/>
+              </w:rPr>
+              <w:t>sðZy—-k¡</w:t>
+            </w:r>
+            <w:r>
+              <w:rPr>
+                <w:rFonts w:ascii="BRH Malayalam Extra" w:hAnsi="BRH Malayalam Extra" w:cs="BRH Malayalam Extra"/>
+                <w:sz w:val="32"/>
+                <w:szCs w:val="40"/>
+              </w:rPr>
+              <w:t>–</w:t>
+            </w:r>
+            <w:r>
+              <w:rPr>
+                <w:rFonts w:ascii="BRH Malayalam Extra" w:hAnsi="BRH Malayalam Extra" w:cs="BRH Malayalam Extra"/>
+                <w:sz w:val="40"/>
+                <w:szCs w:val="40"/>
+              </w:rPr>
+              <w:t>ö</w:t>
+            </w:r>
+            <w:r>
+              <w:rPr>
+                <w:rFonts w:ascii="BRH Malayalam Extra" w:hAnsi="BRH Malayalam Extra" w:cs="BRH Malayalam Extra"/>
+                <w:sz w:val="40"/>
+                <w:szCs w:val="40"/>
+                <w:highlight w:val="green"/>
+              </w:rPr>
+              <w:t>sy</w:t>
+            </w:r>
+            <w:r>
+              <w:rPr>
+                <w:rFonts w:ascii="BRH Malayalam Extra" w:hAnsi="BRH Malayalam Extra" w:cs="BRH Malayalam Extra"/>
+                <w:sz w:val="40"/>
+                <w:szCs w:val="40"/>
+              </w:rPr>
+              <w:t>jx</w:t>
+            </w:r>
+          </w:p>
+        </w:tc>
+      </w:tr>
+      <w:tr>
+        <w:trPr>
+          <w:trHeight w:val="983"/>
+        </w:trPr>
+        <w:tc>
+          <w:tcPr>
+            <w:tcW w:w="3290" w:type="dxa"/>
+            <w:tcBorders>
+              <w:top w:val="single" w:sz="4" w:space="0" w:color="000000"/>
+              <w:left w:val="single" w:sz="4" w:space="0" w:color="000000"/>
+              <w:bottom w:val="single" w:sz="4" w:space="0" w:color="000000"/>
+              <w:right w:val="single" w:sz="4" w:space="0" w:color="000000"/>
+            </w:tcBorders>
+          </w:tcPr>
+          <w:p>
+            <w:pPr>
+              <w:spacing w:before="0" w:line="240" w:lineRule="auto"/>
+              <w:rPr>
+                <w:rFonts w:cs="Latha"/>
+                <w:b/>
+                <w:sz w:val="28"/>
+                <w:szCs w:val="28"/>
+                <w:lang w:bidi="ta-IN"/>
+              </w:rPr>
+            </w:pPr>
+            <w:r>
+              <w:rPr>
+                <w:rFonts w:cs="Latha"/>
+                <w:b/>
+                <w:sz w:val="28"/>
+                <w:szCs w:val="28"/>
+                <w:lang w:bidi="ta-IN"/>
+              </w:rPr>
+              <w:t>TS 2.3.</w:t>
+            </w:r>
+            <w:r>
+              <w:rPr>
+                <w:rFonts w:cs="Latha"/>
+                <w:b/>
+                <w:sz w:val="28"/>
+                <w:szCs w:val="28"/>
+                <w:lang w:bidi="ta-IN"/>
+              </w:rPr>
+              <w:t>14.</w:t>
+            </w:r>
+            <w:r>
+              <w:rPr>
+                <w:rFonts w:cs="Latha"/>
+                <w:b/>
+                <w:sz w:val="28"/>
+                <w:szCs w:val="28"/>
+                <w:lang w:bidi="ta-IN"/>
+              </w:rPr>
+              <w:t>4</w:t>
+            </w:r>
+            <w:r>
+              <w:rPr>
+                <w:rFonts w:cs="Latha"/>
+                <w:b/>
+                <w:sz w:val="28"/>
+                <w:szCs w:val="28"/>
+                <w:lang w:bidi="ta-IN"/>
+              </w:rPr>
+              <w:t xml:space="preserve"> </w:t>
+            </w:r>
+            <w:r>
+              <w:rPr>
+                <w:rFonts w:cs="Latha"/>
+                <w:b/>
+                <w:sz w:val="28"/>
+                <w:szCs w:val="28"/>
+                <w:lang w:bidi="ta-IN"/>
+              </w:rPr>
+              <w:t xml:space="preserve">- </w:t>
+            </w:r>
+            <w:r>
+              <w:rPr>
+                <w:rFonts w:cs="Latha"/>
+                <w:b/>
+                <w:sz w:val="28"/>
+                <w:szCs w:val="28"/>
+                <w:lang w:bidi="ta-IN"/>
+              </w:rPr>
+              <w:t>Padam</w:t>
+            </w:r>
+          </w:p>
+          <w:p>
+            <w:pPr>
+              <w:spacing w:before="0" w:line="240" w:lineRule="auto"/>
+              <w:rPr>
+                <w:rFonts w:cs="Latha"/>
+                <w:b/>
+                <w:sz w:val="28"/>
+                <w:szCs w:val="28"/>
+                <w:lang w:bidi="ta-IN"/>
+              </w:rPr>
+            </w:pPr>
+            <w:r>
+              <w:rPr>
+                <w:rFonts w:cs="Latha"/>
+                <w:b/>
+                <w:sz w:val="28"/>
+                <w:szCs w:val="28"/>
+                <w:lang w:bidi="ta-IN"/>
+              </w:rPr>
+              <w:t>Padam</w:t>
+            </w:r>
+            <w:r>
+              <w:rPr>
+                <w:rFonts w:cs="Latha"/>
+                <w:b/>
+                <w:sz w:val="28"/>
+                <w:szCs w:val="28"/>
+                <w:lang w:bidi="ta-IN"/>
+              </w:rPr>
+              <w:t xml:space="preserve"> No. </w:t>
+            </w:r>
+            <w:r>
+              <w:rPr>
+                <w:rFonts w:cs="Latha"/>
+                <w:b/>
+                <w:sz w:val="28"/>
+                <w:szCs w:val="28"/>
+                <w:lang w:bidi="ta-IN"/>
+              </w:rPr>
+              <w:t xml:space="preserve">- </w:t>
+            </w:r>
+            <w:r>
+              <w:rPr>
+                <w:rFonts w:cs="Latha"/>
+                <w:b/>
+                <w:sz w:val="28"/>
+                <w:szCs w:val="28"/>
+                <w:lang w:bidi="ta-IN"/>
+              </w:rPr>
+              <w:t>15</w:t>
+            </w:r>
+          </w:p>
+          <w:p>
+            <w:pPr>
+              <w:spacing w:before="0" w:line="240" w:lineRule="auto"/>
+              <w:rPr>
+                <w:rFonts w:cs="Latha"/>
+                <w:b/>
+                <w:sz w:val="28"/>
+                <w:szCs w:val="28"/>
+                <w:cs/>
+                <w:lang w:bidi="ta-IN"/>
+              </w:rPr>
+            </w:pPr>
+            <w:proofErr w:type="gramStart"/>
+            <w:r>
+              <w:rPr>
+                <w:rFonts w:cs="Latha"/>
+                <w:b/>
+                <w:sz w:val="28"/>
+                <w:szCs w:val="28"/>
+                <w:lang w:bidi="ta-IN"/>
+              </w:rPr>
+              <w:t>Panchaati  No.</w:t>
+            </w:r>
+            <w:proofErr w:type="gramEnd"/>
+            <w:r>
+              <w:rPr>
+                <w:rFonts w:cs="Latha"/>
+                <w:b/>
+                <w:sz w:val="28"/>
+                <w:szCs w:val="28"/>
+                <w:lang w:bidi="ta-IN"/>
+              </w:rPr>
+              <w:t xml:space="preserve"> </w:t>
+            </w:r>
+            <w:r>
+              <w:rPr>
+                <w:rFonts w:cs="Latha"/>
+                <w:b/>
+                <w:sz w:val="28"/>
+                <w:szCs w:val="28"/>
+                <w:lang w:bidi="ta-IN"/>
+              </w:rPr>
+              <w:t>51</w:t>
+            </w:r>
+          </w:p>
+        </w:tc>
+        <w:tc>
+          <w:tcPr>
+            <w:tcW w:w="5103" w:type="dxa"/>
+            <w:tcBorders>
+              <w:top w:val="single" w:sz="4" w:space="0" w:color="000000"/>
+              <w:left w:val="single" w:sz="4" w:space="0" w:color="000000"/>
+              <w:bottom w:val="single" w:sz="4" w:space="0" w:color="000000"/>
+              <w:right w:val="single" w:sz="4" w:space="0" w:color="000000"/>
+            </w:tcBorders>
+          </w:tcPr>
+          <w:p>
+            <w:pPr>
+              <w:spacing w:before="0" w:line="240" w:lineRule="auto"/>
+              <w:ind w:right="-108"/>
+              <w:rPr>
+                <w:rFonts w:ascii="BRH Malayalam Extra" w:hAnsi="BRH Malayalam Extra" w:cs="BRH Malayalam Extra"/>
+                <w:sz w:val="40"/>
+                <w:szCs w:val="40"/>
+              </w:rPr>
+            </w:pPr>
+            <w:r>
+              <w:rPr>
+                <w:rFonts w:ascii="BRH Malayalam Extra" w:hAnsi="BRH Malayalam Extra" w:cs="BRH Malayalam Extra"/>
+                <w:sz w:val="40"/>
+                <w:szCs w:val="40"/>
+              </w:rPr>
+              <w:t>g£t</w:t>
+            </w:r>
+            <w:r>
+              <w:rPr>
+                <w:rFonts w:ascii="BRH Malayalam Extra" w:hAnsi="BRH Malayalam Extra" w:cs="BRH Malayalam Extra"/>
+                <w:sz w:val="32"/>
+                <w:szCs w:val="40"/>
+              </w:rPr>
+              <w:t>–</w:t>
+            </w:r>
+            <w:r>
+              <w:rPr>
+                <w:rFonts w:ascii="BRH Malayalam Extra" w:hAnsi="BRH Malayalam Extra" w:cs="BRH Malayalam Extra"/>
+                <w:sz w:val="40"/>
+                <w:szCs w:val="40"/>
+              </w:rPr>
+              <w:t>sðZy—J | D</w:t>
+            </w:r>
+            <w:r>
+              <w:rPr>
+                <w:rFonts w:ascii="BRH Malayalam Extra" w:hAnsi="BRH Malayalam Extra" w:cs="BRH Malayalam Extra"/>
+                <w:sz w:val="32"/>
+                <w:szCs w:val="40"/>
+              </w:rPr>
+              <w:t>–</w:t>
+            </w:r>
+            <w:r>
+              <w:rPr>
+                <w:rFonts w:ascii="BRH Malayalam Extra" w:hAnsi="BRH Malayalam Extra" w:cs="BRH Malayalam Extra"/>
+                <w:sz w:val="40"/>
+                <w:szCs w:val="40"/>
+              </w:rPr>
+              <w:t>ö</w:t>
+            </w:r>
+            <w:r>
+              <w:rPr>
+                <w:rFonts w:ascii="BRH Malayalam Extra" w:hAnsi="BRH Malayalam Extra" w:cs="BRH Malayalam Extra"/>
+                <w:sz w:val="40"/>
+                <w:szCs w:val="40"/>
+                <w:highlight w:val="yellow"/>
+              </w:rPr>
+              <w:t>së</w:t>
+            </w:r>
+            <w:r>
+              <w:rPr>
+                <w:rFonts w:ascii="BRH Malayalam Extra" w:hAnsi="BRH Malayalam Extra" w:cs="BRH Malayalam Extra"/>
+                <w:sz w:val="40"/>
+                <w:szCs w:val="40"/>
+              </w:rPr>
+              <w:t>yjx˜J |</w:t>
+            </w:r>
+          </w:p>
+        </w:tc>
+        <w:tc>
+          <w:tcPr>
+            <w:tcW w:w="5220" w:type="dxa"/>
+            <w:tcBorders>
+              <w:top w:val="single" w:sz="4" w:space="0" w:color="000000"/>
+              <w:left w:val="single" w:sz="4" w:space="0" w:color="000000"/>
+              <w:bottom w:val="single" w:sz="4" w:space="0" w:color="000000"/>
+              <w:right w:val="single" w:sz="4" w:space="0" w:color="000000"/>
+            </w:tcBorders>
+          </w:tcPr>
+          <w:p>
+            <w:pPr>
+              <w:spacing w:before="0" w:line="240" w:lineRule="auto"/>
+              <w:ind w:right="-108"/>
+              <w:rPr>
+                <w:rFonts w:ascii="BRH Malayalam Extra" w:hAnsi="BRH Malayalam Extra" w:cs="BRH Malayalam Extra"/>
+                <w:sz w:val="40"/>
+                <w:szCs w:val="40"/>
+              </w:rPr>
+            </w:pPr>
+            <w:r>
+              <w:rPr>
+                <w:rFonts w:ascii="BRH Malayalam Extra" w:hAnsi="BRH Malayalam Extra" w:cs="BRH Malayalam Extra"/>
+                <w:sz w:val="40"/>
+                <w:szCs w:val="40"/>
+              </w:rPr>
+              <w:t>g£t</w:t>
+            </w:r>
+            <w:r>
+              <w:rPr>
+                <w:rFonts w:ascii="BRH Malayalam Extra" w:hAnsi="BRH Malayalam Extra" w:cs="BRH Malayalam Extra"/>
+                <w:sz w:val="32"/>
+                <w:szCs w:val="40"/>
+              </w:rPr>
+              <w:t>–</w:t>
+            </w:r>
+            <w:r>
+              <w:rPr>
+                <w:rFonts w:ascii="BRH Malayalam Extra" w:hAnsi="BRH Malayalam Extra" w:cs="BRH Malayalam Extra"/>
+                <w:sz w:val="40"/>
+                <w:szCs w:val="40"/>
+              </w:rPr>
+              <w:t>sðZy—J | D</w:t>
+            </w:r>
+            <w:r>
+              <w:rPr>
+                <w:rFonts w:ascii="BRH Malayalam Extra" w:hAnsi="BRH Malayalam Extra" w:cs="BRH Malayalam Extra"/>
+                <w:sz w:val="32"/>
+                <w:szCs w:val="40"/>
+              </w:rPr>
+              <w:t>–</w:t>
+            </w:r>
+            <w:r>
+              <w:rPr>
+                <w:rFonts w:ascii="BRH Malayalam Extra" w:hAnsi="BRH Malayalam Extra" w:cs="BRH Malayalam Extra"/>
+                <w:sz w:val="40"/>
+                <w:szCs w:val="40"/>
+              </w:rPr>
+              <w:t>ö</w:t>
+            </w:r>
+            <w:r>
+              <w:rPr>
+                <w:rFonts w:ascii="BRH Malayalam Extra" w:hAnsi="BRH Malayalam Extra" w:cs="BRH Malayalam Extra"/>
+                <w:sz w:val="40"/>
+                <w:szCs w:val="40"/>
+                <w:highlight w:val="green"/>
+              </w:rPr>
+              <w:t>s</w:t>
+            </w:r>
+            <w:r>
+              <w:rPr>
+                <w:rFonts w:ascii="BRH Malayalam Extra" w:hAnsi="BRH Malayalam Extra" w:cs="BRH Malayalam Extra"/>
+                <w:sz w:val="40"/>
+                <w:szCs w:val="40"/>
+              </w:rPr>
+              <w:t>yjx˜J |</w:t>
+            </w:r>
+          </w:p>
+        </w:tc>
+      </w:tr>
+      <w:bookmarkEnd w:id="0"/>
+    </w:tbl>
+    <w:p>
+      <w:pPr>
+        <w:jc w:val="center"/>
+        <w:rPr>
+          <w:b/>
+          <w:bCs/>
+          <w:sz w:val="32"/>
+          <w:szCs w:val="32"/>
+          <w:u w:val="single"/>
+        </w:rPr>
+      </w:pPr>
+    </w:p>
+    <w:p>
+      <w:pPr>
+        <w:jc w:val="center"/>
+        <w:rPr>
+          <w:b/>
+          <w:bCs/>
+          <w:sz w:val="32"/>
+          <w:szCs w:val="32"/>
+          <w:u w:val="single"/>
+        </w:rPr>
+      </w:pPr>
+    </w:p>
+    <w:p>
+      <w:pPr>
+        <w:jc w:val="center"/>
+        <w:rPr>
+          <w:b/>
+          <w:bCs/>
+          <w:sz w:val="32"/>
+          <w:szCs w:val="32"/>
+          <w:u w:val="single"/>
+        </w:rPr>
+      </w:pPr>
+    </w:p>
     <w:p>
       <w:pPr>
         <w:jc w:val="center"/>
@@ -262,6 +1523,7 @@
                 <w:szCs w:val="28"/>
                 <w:lang w:bidi="ta-IN"/>
               </w:rPr>
+              <w:lastRenderedPageBreak/>
               <w:t>TS 2.3.</w:t>
             </w:r>
             <w:r>
@@ -1203,7 +2465,6 @@
           <w:szCs w:val="32"/>
           <w:u w:val="single"/>
         </w:rPr>
-        <w:lastRenderedPageBreak/>
         <w:t xml:space="preserve">TS Pada Paatam – TS 2.3 Malayalam </w:t>
       </w:r>
       <w:r>
@@ -1419,6 +2680,7 @@
                 <w:szCs w:val="28"/>
                 <w:lang w:bidi="ta-IN"/>
               </w:rPr>
+              <w:lastRenderedPageBreak/>
               <w:t>TS 2.4</w:t>
             </w:r>
             <w:r>
@@ -3323,7 +4585,6 @@
                 <w:szCs w:val="28"/>
                 <w:lang w:bidi="ta-IN"/>
               </w:rPr>
-              <w:lastRenderedPageBreak/>
               <w:t>TS 2.3.8.2 (Padam)</w:t>
             </w:r>
           </w:p>
@@ -3541,6 +4802,7 @@
                 <w:szCs w:val="28"/>
                 <w:lang w:bidi="ta-IN"/>
               </w:rPr>
+              <w:lastRenderedPageBreak/>
               <w:t>TS 2.3.13.1 (Vaakyam)</w:t>
             </w:r>
           </w:p>
@@ -4853,7 +6115,6 @@
                 <w:szCs w:val="32"/>
                 <w:lang w:eastAsia="en-IN" w:bidi="ml-IN"/>
               </w:rPr>
-              <w:lastRenderedPageBreak/>
               <w:t>TS 2.3.5.3</w:t>
             </w:r>
             <w:r>
@@ -5257,6 +6518,7 @@
                 <w:szCs w:val="32"/>
                 <w:lang w:eastAsia="en-IN" w:bidi="ml-IN"/>
               </w:rPr>
+              <w:lastRenderedPageBreak/>
               <w:t>TS 2.3.5.3</w:t>
             </w:r>
             <w:r>
@@ -6868,7 +8130,6 @@
                 <w:szCs w:val="32"/>
                 <w:lang w:eastAsia="en-IN" w:bidi="ml-IN"/>
               </w:rPr>
-              <w:lastRenderedPageBreak/>
               <w:t>TS 2.3.</w:t>
             </w:r>
             <w:r>
@@ -7393,6 +8654,7 @@
                 <w:szCs w:val="40"/>
                 <w:lang w:val="en-IN" w:eastAsia="en-IN"/>
               </w:rPr>
+              <w:lastRenderedPageBreak/>
               <w:t>A</w:t>
             </w:r>
             <w:r>
@@ -7482,6 +8744,7 @@
                 <w:szCs w:val="40"/>
                 <w:lang w:val="en-IN" w:eastAsia="en-IN"/>
               </w:rPr>
+              <w:lastRenderedPageBreak/>
               <w:t>pyrê¡—J | e</w:t>
             </w:r>
             <w:r>
@@ -7528,6 +8791,7 @@
                 <w:szCs w:val="40"/>
                 <w:lang w:val="en-IN" w:eastAsia="en-IN"/>
               </w:rPr>
+              <w:lastRenderedPageBreak/>
               <w:t>A</w:t>
             </w:r>
             <w:r>
@@ -7624,6 +8888,7 @@
                 <w:szCs w:val="32"/>
                 <w:lang w:eastAsia="en-IN" w:bidi="ml-IN"/>
               </w:rPr>
+              <w:lastRenderedPageBreak/>
               <w:t>TS 2.3.</w:t>
             </w:r>
             <w:r>
@@ -8275,6 +9540,7 @@
     <w:lsdException w:name="HTML Sample" w:semiHidden="1" w:unhideWhenUsed="1"/>
     <w:lsdException w:name="HTML Typewriter" w:semiHidden="1" w:unhideWhenUsed="1"/>
     <w:lsdException w:name="HTML Variable" w:semiHidden="1" w:unhideWhenUsed="1"/>
+    <w:lsdException w:name="Normal Table" w:semiHidden="1" w:unhideWhenUsed="1"/>
     <w:lsdException w:name="annotation subject" w:semiHidden="1" w:unhideWhenUsed="1"/>
     <w:lsdException w:name="No List" w:semiHidden="1" w:unhideWhenUsed="1"/>
     <w:lsdException w:name="Outline List 1" w:semiHidden="1" w:unhideWhenUsed="1"/>
@@ -8317,8 +9583,11 @@
     <w:lsdException w:name="Table Contemporary" w:semiHidden="1" w:unhideWhenUsed="1"/>
     <w:lsdException w:name="Table Elegant" w:semiHidden="1" w:unhideWhenUsed="1"/>
     <w:lsdException w:name="Table Professional" w:semiHidden="1" w:unhideWhenUsed="1"/>
+    <w:lsdException w:name="Table Subtle 1" w:semiHidden="1" w:unhideWhenUsed="1"/>
     <w:lsdException w:name="Table Subtle 2" w:semiHidden="1" w:unhideWhenUsed="1"/>
     <w:lsdException w:name="Table Web 1" w:semiHidden="1" w:unhideWhenUsed="1"/>
+    <w:lsdException w:name="Table Web 2" w:semiHidden="1" w:unhideWhenUsed="1"/>
+    <w:lsdException w:name="Table Web 3" w:semiHidden="1" w:unhideWhenUsed="1"/>
     <w:lsdException w:name="Balloon Text" w:semiHidden="1" w:unhideWhenUsed="1"/>
     <w:lsdException w:name="Table Grid" w:uiPriority="59"/>
     <w:lsdException w:name="Table Theme" w:semiHidden="1" w:unhideWhenUsed="1"/>

</xml_diff>

<commit_message>
nmv 01 09 2023
</commit_message>
<xml_diff>
--- a/TS-Padam/TS-2.3/TS 2.3 Malayalam Pada Paatam Corrections.docx
+++ b/TS-Padam/TS-2.3/TS 2.3 Malayalam Pada Paatam Corrections.docx
@@ -239,6 +239,331 @@
                 <w:lang w:bidi="ta-IN"/>
               </w:rPr>
             </w:pPr>
+            <w:r>
+              <w:rPr>
+                <w:rFonts w:cs="Latha"/>
+                <w:b/>
+                <w:sz w:val="28"/>
+                <w:szCs w:val="28"/>
+                <w:lang w:bidi="ta-IN"/>
+              </w:rPr>
+              <w:t>TS 2.3.</w:t>
+            </w:r>
+            <w:r>
+              <w:rPr>
+                <w:rFonts w:cs="Latha"/>
+                <w:b/>
+                <w:sz w:val="28"/>
+                <w:szCs w:val="28"/>
+                <w:lang w:bidi="ta-IN"/>
+              </w:rPr>
+              <w:t>2</w:t>
+            </w:r>
+            <w:r>
+              <w:rPr>
+                <w:rFonts w:cs="Latha"/>
+                <w:b/>
+                <w:sz w:val="28"/>
+                <w:szCs w:val="28"/>
+                <w:lang w:bidi="ta-IN"/>
+              </w:rPr>
+              <w:t>.1</w:t>
+            </w:r>
+            <w:r>
+              <w:rPr>
+                <w:rFonts w:cs="Latha"/>
+                <w:b/>
+                <w:sz w:val="28"/>
+                <w:szCs w:val="28"/>
+                <w:lang w:bidi="ta-IN"/>
+              </w:rPr>
+              <w:t xml:space="preserve"> </w:t>
+            </w:r>
+            <w:r>
+              <w:rPr>
+                <w:rFonts w:cs="Latha"/>
+                <w:b/>
+                <w:sz w:val="28"/>
+                <w:szCs w:val="28"/>
+                <w:lang w:bidi="ta-IN"/>
+              </w:rPr>
+              <w:t>- Vaakyam</w:t>
+            </w:r>
+          </w:p>
+          <w:p>
+            <w:pPr>
+              <w:spacing w:before="0" w:line="240" w:lineRule="auto"/>
+              <w:rPr>
+                <w:rFonts w:cs="Latha"/>
+                <w:b/>
+                <w:sz w:val="28"/>
+                <w:szCs w:val="28"/>
+                <w:lang w:bidi="ta-IN"/>
+              </w:rPr>
+            </w:pPr>
+            <w:r>
+              <w:rPr>
+                <w:rFonts w:cs="Latha"/>
+                <w:b/>
+                <w:sz w:val="28"/>
+                <w:szCs w:val="28"/>
+                <w:lang w:bidi="ta-IN"/>
+              </w:rPr>
+              <w:t xml:space="preserve">Line No. </w:t>
+            </w:r>
+            <w:r>
+              <w:rPr>
+                <w:rFonts w:cs="Latha"/>
+                <w:b/>
+                <w:sz w:val="28"/>
+                <w:szCs w:val="28"/>
+                <w:lang w:bidi="ta-IN"/>
+              </w:rPr>
+              <w:t xml:space="preserve">- </w:t>
+            </w:r>
+            <w:r>
+              <w:rPr>
+                <w:rFonts w:cs="Latha"/>
+                <w:b/>
+                <w:sz w:val="28"/>
+                <w:szCs w:val="28"/>
+                <w:lang w:bidi="ta-IN"/>
+              </w:rPr>
+              <w:t>7</w:t>
+            </w:r>
+          </w:p>
+          <w:p>
+            <w:pPr>
+              <w:spacing w:before="0" w:line="240" w:lineRule="auto"/>
+              <w:rPr>
+                <w:rFonts w:cs="Latha"/>
+                <w:b/>
+                <w:sz w:val="28"/>
+                <w:szCs w:val="28"/>
+                <w:lang w:bidi="ta-IN"/>
+              </w:rPr>
+            </w:pPr>
+            <w:r>
+              <w:rPr>
+                <w:rFonts w:cs="Latha"/>
+                <w:b/>
+                <w:sz w:val="28"/>
+                <w:szCs w:val="28"/>
+                <w:lang w:bidi="ta-IN"/>
+              </w:rPr>
+              <w:t xml:space="preserve">Panchaati  No. </w:t>
+            </w:r>
+            <w:r>
+              <w:rPr>
+                <w:rFonts w:cs="Latha"/>
+                <w:b/>
+                <w:sz w:val="28"/>
+                <w:szCs w:val="28"/>
+                <w:lang w:bidi="ta-IN"/>
+              </w:rPr>
+              <w:t>6</w:t>
+            </w:r>
+          </w:p>
+        </w:tc>
+        <w:tc>
+          <w:tcPr>
+            <w:tcW w:w="5103" w:type="dxa"/>
+            <w:tcBorders>
+              <w:top w:val="single" w:sz="4" w:space="0" w:color="000000"/>
+              <w:left w:val="single" w:sz="4" w:space="0" w:color="000000"/>
+              <w:bottom w:val="single" w:sz="4" w:space="0" w:color="000000"/>
+              <w:right w:val="single" w:sz="4" w:space="0" w:color="000000"/>
+            </w:tcBorders>
+          </w:tcPr>
+          <w:p>
+            <w:pPr>
+              <w:widowControl w:val="0"/>
+              <w:autoSpaceDE w:val="0"/>
+              <w:autoSpaceDN w:val="0"/>
+              <w:adjustRightInd w:val="0"/>
+              <w:spacing w:line="240" w:lineRule="auto"/>
+              <w:rPr>
+                <w:rFonts w:ascii="BRH Malayalam Extra" w:hAnsi="BRH Malayalam Extra" w:cs="BRH Malayalam Extra"/>
+                <w:sz w:val="40"/>
+                <w:szCs w:val="40"/>
+              </w:rPr>
+            </w:pPr>
+            <w:r>
+              <w:rPr>
+                <w:rFonts w:ascii="BRH Malayalam Extra" w:hAnsi="BRH Malayalam Extra" w:cs="BRH Malayalam Extra"/>
+                <w:sz w:val="40"/>
+                <w:szCs w:val="40"/>
+              </w:rPr>
+              <w:t>e¡k¡—</w:t>
+            </w:r>
+            <w:r>
+              <w:rPr>
+                <w:rFonts w:ascii="BRH Malayalam Extra" w:hAnsi="BRH Malayalam Extra" w:cs="BRH Malayalam Extra"/>
+                <w:sz w:val="40"/>
+                <w:szCs w:val="40"/>
+                <w:highlight w:val="yellow"/>
+              </w:rPr>
+              <w:t>r</w:t>
+            </w:r>
+            <w:r>
+              <w:rPr>
+                <w:rFonts w:ascii="BRH Malayalam Extra" w:hAnsi="BRH Malayalam Extra" w:cs="BRH Malayalam Extra"/>
+                <w:sz w:val="32"/>
+                <w:szCs w:val="40"/>
+                <w:highlight w:val="yellow"/>
+              </w:rPr>
+              <w:t>–</w:t>
+            </w:r>
+            <w:r>
+              <w:rPr>
+                <w:rFonts w:ascii="BRH Malayalam Extra" w:hAnsi="BRH Malayalam Extra" w:cs="BRH Malayalam Extra"/>
+                <w:sz w:val="40"/>
+                <w:szCs w:val="40"/>
+              </w:rPr>
+              <w:t>J q</w:t>
+            </w:r>
+            <w:r>
+              <w:rPr>
+                <w:rFonts w:ascii="BRH Malayalam Extra" w:hAnsi="BRH Malayalam Extra" w:cs="BRH Malayalam Extra"/>
+                <w:sz w:val="32"/>
+                <w:szCs w:val="40"/>
+              </w:rPr>
+              <w:t>–</w:t>
+            </w:r>
+            <w:r>
+              <w:rPr>
+                <w:rFonts w:ascii="BRH Malayalam Extra" w:hAnsi="BRH Malayalam Extra" w:cs="BRH Malayalam Extra"/>
+                <w:sz w:val="40"/>
+                <w:szCs w:val="40"/>
+              </w:rPr>
+              <w:t>¥ZöÉy—j</w:t>
+            </w:r>
+            <w:r>
+              <w:rPr>
+                <w:rFonts w:ascii="BRH Malayalam Extra" w:hAnsi="BRH Malayalam Extra" w:cs="BRH Malayalam Extra"/>
+                <w:sz w:val="32"/>
+                <w:szCs w:val="40"/>
+              </w:rPr>
+              <w:t>–</w:t>
+            </w:r>
+            <w:r>
+              <w:rPr>
+                <w:rFonts w:ascii="BRH Malayalam Extra" w:hAnsi="BRH Malayalam Extra" w:cs="BRH Malayalam Extra"/>
+                <w:sz w:val="40"/>
+                <w:szCs w:val="40"/>
+              </w:rPr>
+              <w:t xml:space="preserve"> </w:t>
+            </w:r>
+          </w:p>
+        </w:tc>
+        <w:tc>
+          <w:tcPr>
+            <w:tcW w:w="5220" w:type="dxa"/>
+            <w:tcBorders>
+              <w:top w:val="single" w:sz="4" w:space="0" w:color="000000"/>
+              <w:left w:val="single" w:sz="4" w:space="0" w:color="000000"/>
+              <w:bottom w:val="single" w:sz="4" w:space="0" w:color="000000"/>
+              <w:right w:val="single" w:sz="4" w:space="0" w:color="000000"/>
+            </w:tcBorders>
+          </w:tcPr>
+          <w:p>
+            <w:pPr>
+              <w:widowControl w:val="0"/>
+              <w:autoSpaceDE w:val="0"/>
+              <w:autoSpaceDN w:val="0"/>
+              <w:adjustRightInd w:val="0"/>
+              <w:spacing w:line="240" w:lineRule="auto"/>
+              <w:rPr>
+                <w:rFonts w:ascii="BRH Malayalam Extra" w:hAnsi="BRH Malayalam Extra" w:cs="BRH Malayalam Extra"/>
+                <w:sz w:val="40"/>
+                <w:szCs w:val="40"/>
+              </w:rPr>
+            </w:pPr>
+            <w:r>
+              <w:rPr>
+                <w:rFonts w:ascii="BRH Malayalam Extra" w:hAnsi="BRH Malayalam Extra" w:cs="BRH Malayalam Extra"/>
+                <w:sz w:val="40"/>
+                <w:szCs w:val="40"/>
+              </w:rPr>
+              <w:t>e¡k¡—</w:t>
+            </w:r>
+            <w:r>
+              <w:rPr>
+                <w:rFonts w:ascii="BRH Malayalam Extra" w:hAnsi="BRH Malayalam Extra" w:cs="BRH Malayalam Extra"/>
+                <w:sz w:val="40"/>
+                <w:szCs w:val="40"/>
+                <w:highlight w:val="green"/>
+              </w:rPr>
+              <w:t>rJ</w:t>
+            </w:r>
+            <w:r>
+              <w:rPr>
+                <w:rFonts w:ascii="BRH Malayalam Extra" w:hAnsi="BRH Malayalam Extra" w:cs="BRH Malayalam Extra"/>
+                <w:sz w:val="40"/>
+                <w:szCs w:val="40"/>
+              </w:rPr>
+              <w:t xml:space="preserve"> q</w:t>
+            </w:r>
+            <w:r>
+              <w:rPr>
+                <w:rFonts w:ascii="BRH Malayalam Extra" w:hAnsi="BRH Malayalam Extra" w:cs="BRH Malayalam Extra"/>
+                <w:sz w:val="32"/>
+                <w:szCs w:val="40"/>
+              </w:rPr>
+              <w:t>–</w:t>
+            </w:r>
+            <w:r>
+              <w:rPr>
+                <w:rFonts w:ascii="BRH Malayalam Extra" w:hAnsi="BRH Malayalam Extra" w:cs="BRH Malayalam Extra"/>
+                <w:sz w:val="40"/>
+                <w:szCs w:val="40"/>
+              </w:rPr>
+              <w:t>¥ZöÉy—j</w:t>
+            </w:r>
+            <w:r>
+              <w:rPr>
+                <w:rFonts w:ascii="BRH Malayalam Extra" w:hAnsi="BRH Malayalam Extra" w:cs="BRH Malayalam Extra"/>
+                <w:sz w:val="32"/>
+                <w:szCs w:val="40"/>
+              </w:rPr>
+              <w:t>–</w:t>
+            </w:r>
+            <w:r>
+              <w:rPr>
+                <w:rFonts w:ascii="BRH Malayalam Extra" w:hAnsi="BRH Malayalam Extra" w:cs="BRH Malayalam Extra"/>
+                <w:sz w:val="40"/>
+                <w:szCs w:val="40"/>
+              </w:rPr>
+              <w:t xml:space="preserve"> </w:t>
+            </w:r>
+          </w:p>
+        </w:tc>
+      </w:tr>
+      <w:tr>
+        <w:trPr>
+          <w:trHeight w:val="1189"/>
+        </w:trPr>
+        <w:tc>
+          <w:tcPr>
+            <w:tcW w:w="3290" w:type="dxa"/>
+            <w:tcBorders>
+              <w:top w:val="single" w:sz="4" w:space="0" w:color="000000"/>
+              <w:left w:val="single" w:sz="4" w:space="0" w:color="000000"/>
+              <w:bottom w:val="single" w:sz="4" w:space="0" w:color="000000"/>
+              <w:right w:val="single" w:sz="4" w:space="0" w:color="000000"/>
+            </w:tcBorders>
+          </w:tcPr>
+          <w:p>
+            <w:pPr>
+              <w:spacing w:before="0" w:line="240" w:lineRule="auto"/>
+              <w:rPr>
+                <w:rFonts w:cs="Latha"/>
+                <w:b/>
+                <w:sz w:val="28"/>
+                <w:szCs w:val="28"/>
+                <w:lang w:bidi="ta-IN"/>
+              </w:rPr>
+            </w:pPr>
             <w:bookmarkStart w:id="0" w:name="_Hlk138532885"/>
             <w:r>
               <w:rPr>
@@ -878,7 +1203,7 @@
                 <w:szCs w:val="28"/>
                 <w:lang w:bidi="ta-IN"/>
               </w:rPr>
-              <w:t>14</w:t>
+              <w:t>14.2</w:t>
             </w:r>
             <w:r>
               <w:rPr>
@@ -888,7 +1213,7 @@
                 <w:szCs w:val="28"/>
                 <w:lang w:bidi="ta-IN"/>
               </w:rPr>
-              <w:t>.</w:t>
+              <w:t xml:space="preserve"> </w:t>
             </w:r>
             <w:r>
               <w:rPr>
@@ -898,9 +1223,12 @@
                 <w:szCs w:val="28"/>
                 <w:lang w:bidi="ta-IN"/>
               </w:rPr>
-              <w:t>2</w:t>
-            </w:r>
-            <w:r>
+              <w:t>- Padam</w:t>
+            </w:r>
+          </w:p>
+          <w:p>
+            <w:pPr>
+              <w:spacing w:before="0" w:line="240" w:lineRule="auto"/>
               <w:rPr>
                 <w:rFonts w:cs="Latha"/>
                 <w:b/>
@@ -908,8 +1236,7 @@
                 <w:szCs w:val="28"/>
                 <w:lang w:bidi="ta-IN"/>
               </w:rPr>
-              <w:t xml:space="preserve"> </w:t>
-            </w:r>
+            </w:pPr>
             <w:r>
               <w:rPr>
                 <w:rFonts w:cs="Latha"/>
@@ -918,12 +1245,9 @@
                 <w:szCs w:val="28"/>
                 <w:lang w:bidi="ta-IN"/>
               </w:rPr>
-              <w:t>- Padam</w:t>
-            </w:r>
-          </w:p>
-          <w:p>
-            <w:pPr>
-              <w:spacing w:before="0" w:line="240" w:lineRule="auto"/>
+              <w:t>Padam</w:t>
+            </w:r>
+            <w:r>
               <w:rPr>
                 <w:rFonts w:cs="Latha"/>
                 <w:b/>
@@ -931,7 +1255,8 @@
                 <w:szCs w:val="28"/>
                 <w:lang w:bidi="ta-IN"/>
               </w:rPr>
-            </w:pPr>
+              <w:t xml:space="preserve"> No. </w:t>
+            </w:r>
             <w:r>
               <w:rPr>
                 <w:rFonts w:cs="Latha"/>
@@ -940,37 +1265,7 @@
                 <w:szCs w:val="28"/>
                 <w:lang w:bidi="ta-IN"/>
               </w:rPr>
-              <w:t>Padam</w:t>
-            </w:r>
-            <w:r>
-              <w:rPr>
-                <w:rFonts w:cs="Latha"/>
-                <w:b/>
-                <w:sz w:val="28"/>
-                <w:szCs w:val="28"/>
-                <w:lang w:bidi="ta-IN"/>
-              </w:rPr>
-              <w:t xml:space="preserve"> No. </w:t>
-            </w:r>
-            <w:r>
-              <w:rPr>
-                <w:rFonts w:cs="Latha"/>
-                <w:b/>
-                <w:sz w:val="28"/>
-                <w:szCs w:val="28"/>
-                <w:lang w:bidi="ta-IN"/>
-              </w:rPr>
-              <w:t>- 2</w:t>
-            </w:r>
-            <w:r>
-              <w:rPr>
-                <w:rFonts w:cs="Latha"/>
-                <w:b/>
-                <w:sz w:val="28"/>
-                <w:szCs w:val="28"/>
-                <w:lang w:bidi="ta-IN"/>
-              </w:rPr>
-              <w:t>4</w:t>
+              <w:t>- 24</w:t>
             </w:r>
           </w:p>
           <w:p>
@@ -1848,30 +2143,6 @@
       </w:tr>
       <w:bookmarkEnd w:id="1"/>
     </w:tbl>
-    <w:p>
-      <w:pPr>
-        <w:jc w:val="center"/>
-        <w:rPr>
-          <w:b/>
-          <w:bCs/>
-          <w:sz w:val="32"/>
-          <w:szCs w:val="32"/>
-          <w:u w:val="single"/>
-        </w:rPr>
-      </w:pPr>
-    </w:p>
-    <w:p>
-      <w:pPr>
-        <w:jc w:val="center"/>
-        <w:rPr>
-          <w:b/>
-          <w:bCs/>
-          <w:sz w:val="32"/>
-          <w:szCs w:val="32"/>
-          <w:u w:val="single"/>
-        </w:rPr>
-      </w:pPr>
-    </w:p>
     <w:p>
       <w:pPr>
         <w:jc w:val="center"/>

</xml_diff>

<commit_message>
nmv 03 10 2023
</commit_message>
<xml_diff>
--- a/TS-Padam/TS-2.3/TS 2.3 Malayalam Pada Paatam Corrections.docx
+++ b/TS-Padam/TS-2.3/TS 2.3 Malayalam Pada Paatam Corrections.docx
@@ -257,7 +257,7 @@
                 <w:szCs w:val="28"/>
                 <w:lang w:bidi="ta-IN"/>
               </w:rPr>
-              <w:t>2</w:t>
+              <w:t>2.1</w:t>
             </w:r>
             <w:r>
               <w:rPr>
@@ -267,7 +267,7 @@
                 <w:szCs w:val="28"/>
                 <w:lang w:bidi="ta-IN"/>
               </w:rPr>
-              <w:t>.1</w:t>
+              <w:t xml:space="preserve"> </w:t>
             </w:r>
             <w:r>
               <w:rPr>
@@ -277,9 +277,12 @@
                 <w:szCs w:val="28"/>
                 <w:lang w:bidi="ta-IN"/>
               </w:rPr>
-              <w:t xml:space="preserve"> </w:t>
-            </w:r>
-            <w:r>
+              <w:t>- Vaakyam</w:t>
+            </w:r>
+          </w:p>
+          <w:p>
+            <w:pPr>
+              <w:spacing w:before="0" w:line="240" w:lineRule="auto"/>
               <w:rPr>
                 <w:rFonts w:cs="Latha"/>
                 <w:b/>
@@ -287,12 +290,8 @@
                 <w:szCs w:val="28"/>
                 <w:lang w:bidi="ta-IN"/>
               </w:rPr>
-              <w:t>- Vaakyam</w:t>
-            </w:r>
-          </w:p>
-          <w:p>
-            <w:pPr>
-              <w:spacing w:before="0" w:line="240" w:lineRule="auto"/>
+            </w:pPr>
+            <w:r>
               <w:rPr>
                 <w:rFonts w:cs="Latha"/>
                 <w:b/>
@@ -300,7 +299,8 @@
                 <w:szCs w:val="28"/>
                 <w:lang w:bidi="ta-IN"/>
               </w:rPr>
-            </w:pPr>
+              <w:t xml:space="preserve">Line No. </w:t>
+            </w:r>
             <w:r>
               <w:rPr>
                 <w:rFonts w:cs="Latha"/>
@@ -309,27 +309,7 @@
                 <w:szCs w:val="28"/>
                 <w:lang w:bidi="ta-IN"/>
               </w:rPr>
-              <w:t xml:space="preserve">Line No. </w:t>
-            </w:r>
-            <w:r>
-              <w:rPr>
-                <w:rFonts w:cs="Latha"/>
-                <w:b/>
-                <w:sz w:val="28"/>
-                <w:szCs w:val="28"/>
-                <w:lang w:bidi="ta-IN"/>
-              </w:rPr>
-              <w:t xml:space="preserve">- </w:t>
-            </w:r>
-            <w:r>
-              <w:rPr>
-                <w:rFonts w:cs="Latha"/>
-                <w:b/>
-                <w:sz w:val="28"/>
-                <w:szCs w:val="28"/>
-                <w:lang w:bidi="ta-IN"/>
-              </w:rPr>
-              <w:t>7</w:t>
+              <w:t>- 7</w:t>
             </w:r>
           </w:p>
           <w:p>
@@ -861,6 +841,332 @@
                 <w:szCs w:val="40"/>
               </w:rPr>
               <w:t xml:space="preserve"> | CöÉ˜I | kxRx—dI |</w:t>
+            </w:r>
+          </w:p>
+        </w:tc>
+      </w:tr>
+      <w:tr>
+        <w:trPr>
+          <w:trHeight w:val="1189"/>
+        </w:trPr>
+        <w:tc>
+          <w:tcPr>
+            <w:tcW w:w="3290" w:type="dxa"/>
+            <w:tcBorders>
+              <w:top w:val="single" w:sz="4" w:space="0" w:color="000000"/>
+              <w:left w:val="single" w:sz="4" w:space="0" w:color="000000"/>
+              <w:bottom w:val="single" w:sz="4" w:space="0" w:color="000000"/>
+              <w:right w:val="single" w:sz="4" w:space="0" w:color="000000"/>
+            </w:tcBorders>
+          </w:tcPr>
+          <w:p>
+            <w:pPr>
+              <w:spacing w:before="0" w:line="240" w:lineRule="auto"/>
+              <w:rPr>
+                <w:rFonts w:cs="Latha"/>
+                <w:b/>
+                <w:sz w:val="28"/>
+                <w:szCs w:val="28"/>
+                <w:lang w:bidi="ta-IN"/>
+              </w:rPr>
+            </w:pPr>
+            <w:r>
+              <w:rPr>
+                <w:rFonts w:cs="Latha"/>
+                <w:b/>
+                <w:sz w:val="28"/>
+                <w:szCs w:val="28"/>
+                <w:lang w:bidi="ta-IN"/>
+              </w:rPr>
+              <w:t>TS 2.3.</w:t>
+            </w:r>
+            <w:r>
+              <w:rPr>
+                <w:rFonts w:cs="Latha"/>
+                <w:b/>
+                <w:sz w:val="28"/>
+                <w:szCs w:val="28"/>
+                <w:lang w:bidi="ta-IN"/>
+              </w:rPr>
+              <w:t>8</w:t>
+            </w:r>
+            <w:r>
+              <w:rPr>
+                <w:rFonts w:cs="Latha"/>
+                <w:b/>
+                <w:sz w:val="28"/>
+                <w:szCs w:val="28"/>
+                <w:lang w:bidi="ta-IN"/>
+              </w:rPr>
+              <w:t>.1</w:t>
+            </w:r>
+            <w:r>
+              <w:rPr>
+                <w:rFonts w:cs="Latha"/>
+                <w:b/>
+                <w:sz w:val="28"/>
+                <w:szCs w:val="28"/>
+                <w:lang w:bidi="ta-IN"/>
+              </w:rPr>
+              <w:t xml:space="preserve"> </w:t>
+            </w:r>
+            <w:r>
+              <w:rPr>
+                <w:rFonts w:cs="Latha"/>
+                <w:b/>
+                <w:sz w:val="28"/>
+                <w:szCs w:val="28"/>
+                <w:lang w:bidi="ta-IN"/>
+              </w:rPr>
+              <w:t>- Vaakyam</w:t>
+            </w:r>
+          </w:p>
+          <w:p>
+            <w:pPr>
+              <w:spacing w:before="0" w:line="240" w:lineRule="auto"/>
+              <w:rPr>
+                <w:rFonts w:cs="Latha"/>
+                <w:b/>
+                <w:sz w:val="28"/>
+                <w:szCs w:val="28"/>
+                <w:lang w:bidi="ta-IN"/>
+              </w:rPr>
+            </w:pPr>
+            <w:r>
+              <w:rPr>
+                <w:rFonts w:cs="Latha"/>
+                <w:b/>
+                <w:sz w:val="28"/>
+                <w:szCs w:val="28"/>
+                <w:lang w:bidi="ta-IN"/>
+              </w:rPr>
+              <w:t xml:space="preserve">Line No. </w:t>
+            </w:r>
+            <w:r>
+              <w:rPr>
+                <w:rFonts w:cs="Latha"/>
+                <w:b/>
+                <w:sz w:val="28"/>
+                <w:szCs w:val="28"/>
+                <w:lang w:bidi="ta-IN"/>
+              </w:rPr>
+              <w:t xml:space="preserve">- </w:t>
+            </w:r>
+            <w:r>
+              <w:rPr>
+                <w:rFonts w:cs="Latha"/>
+                <w:b/>
+                <w:sz w:val="28"/>
+                <w:szCs w:val="28"/>
+                <w:lang w:bidi="ta-IN"/>
+              </w:rPr>
+              <w:t>5</w:t>
+            </w:r>
+          </w:p>
+          <w:p>
+            <w:pPr>
+              <w:spacing w:before="0" w:line="240" w:lineRule="auto"/>
+              <w:rPr>
+                <w:rFonts w:cs="Latha"/>
+                <w:b/>
+                <w:sz w:val="28"/>
+                <w:szCs w:val="28"/>
+                <w:lang w:bidi="ta-IN"/>
+              </w:rPr>
+            </w:pPr>
+            <w:r>
+              <w:rPr>
+                <w:rFonts w:cs="Latha"/>
+                <w:b/>
+                <w:sz w:val="28"/>
+                <w:szCs w:val="28"/>
+                <w:lang w:bidi="ta-IN"/>
+              </w:rPr>
+              <w:t xml:space="preserve">Panchaati  No. </w:t>
+            </w:r>
+            <w:r>
+              <w:rPr>
+                <w:rFonts w:cs="Latha"/>
+                <w:b/>
+                <w:sz w:val="28"/>
+                <w:szCs w:val="28"/>
+                <w:lang w:bidi="ta-IN"/>
+              </w:rPr>
+              <w:t>33</w:t>
+            </w:r>
+          </w:p>
+        </w:tc>
+        <w:tc>
+          <w:tcPr>
+            <w:tcW w:w="5103" w:type="dxa"/>
+            <w:tcBorders>
+              <w:top w:val="single" w:sz="4" w:space="0" w:color="000000"/>
+              <w:left w:val="single" w:sz="4" w:space="0" w:color="000000"/>
+              <w:bottom w:val="single" w:sz="4" w:space="0" w:color="000000"/>
+              <w:right w:val="single" w:sz="4" w:space="0" w:color="000000"/>
+            </w:tcBorders>
+          </w:tcPr>
+          <w:p>
+            <w:pPr>
+              <w:spacing w:before="0" w:line="240" w:lineRule="auto"/>
+              <w:ind w:right="-108"/>
+              <w:rPr>
+                <w:rFonts w:ascii="BRH Malayalam Extra" w:hAnsi="BRH Malayalam Extra" w:cs="BRH Malayalam Extra"/>
+                <w:sz w:val="40"/>
+                <w:szCs w:val="40"/>
+              </w:rPr>
+            </w:pPr>
+            <w:r>
+              <w:rPr>
+                <w:rFonts w:ascii="BRH Malayalam Extra" w:hAnsi="BRH Malayalam Extra" w:cs="BRH Malayalam Extra"/>
+                <w:sz w:val="40"/>
+                <w:szCs w:val="40"/>
+              </w:rPr>
+              <w:t>P±¡—kbcx</w:t>
+            </w:r>
+            <w:r>
+              <w:rPr>
+                <w:rFonts w:ascii="BRH Malayalam Extra" w:hAnsi="BRH Malayalam Extra" w:cs="BRH Malayalam Extra"/>
+                <w:sz w:val="32"/>
+                <w:szCs w:val="40"/>
+              </w:rPr>
+              <w:t>–</w:t>
+            </w:r>
+            <w:r>
+              <w:rPr>
+                <w:rFonts w:ascii="BRH Malayalam Extra" w:hAnsi="BRH Malayalam Extra" w:cs="BRH Malayalam Extra"/>
+                <w:sz w:val="40"/>
+                <w:szCs w:val="40"/>
+              </w:rPr>
+              <w:t>b§ jÒ±¡—</w:t>
+            </w:r>
+            <w:r>
+              <w:rPr>
+                <w:rFonts w:ascii="BRH Malayalam Extra" w:hAnsi="BRH Malayalam Extra" w:cs="BRH Malayalam Extra"/>
+                <w:sz w:val="40"/>
+                <w:szCs w:val="40"/>
+                <w:highlight w:val="yellow"/>
+              </w:rPr>
+              <w:t>K</w:t>
+            </w:r>
+            <w:r>
+              <w:rPr>
+                <w:rFonts w:ascii="BRH Malayalam Extra" w:hAnsi="BRH Malayalam Extra" w:cs="BRH Malayalam Extra"/>
+                <w:sz w:val="40"/>
+                <w:szCs w:val="40"/>
+              </w:rPr>
+              <w:t>xi</w:t>
+            </w:r>
+            <w:r>
+              <w:rPr>
+                <w:rFonts w:ascii="BRH Malayalam Extra" w:hAnsi="BRH Malayalam Extra" w:cs="BRH Malayalam Extra"/>
+                <w:sz w:val="32"/>
+                <w:szCs w:val="40"/>
+              </w:rPr>
+              <w:t>–</w:t>
+            </w:r>
+            <w:r>
+              <w:rPr>
+                <w:rFonts w:ascii="BRH Malayalam Extra" w:hAnsi="BRH Malayalam Extra" w:cs="BRH Malayalam Extra"/>
+                <w:sz w:val="40"/>
+                <w:szCs w:val="40"/>
+              </w:rPr>
+              <w:t>J</w:t>
+            </w:r>
+            <w:r>
+              <w:rPr>
+                <w:rFonts w:ascii="BRH Malayalam Extra" w:hAnsi="BRH Malayalam Extra" w:cs="BRH Malayalam Extra"/>
+                <w:sz w:val="40"/>
+                <w:szCs w:val="40"/>
+              </w:rPr>
+              <w:t xml:space="preserve"> </w:t>
+            </w:r>
+            <w:r>
+              <w:rPr>
+                <w:rFonts w:ascii="BRH Malayalam Extra" w:hAnsi="BRH Malayalam Extra" w:cs="BRH Malayalam Extra"/>
+                <w:sz w:val="40"/>
+                <w:szCs w:val="40"/>
+              </w:rPr>
+              <w:t>sõxZ§</w:t>
+            </w:r>
+          </w:p>
+        </w:tc>
+        <w:tc>
+          <w:tcPr>
+            <w:tcW w:w="5220" w:type="dxa"/>
+            <w:tcBorders>
+              <w:top w:val="single" w:sz="4" w:space="0" w:color="000000"/>
+              <w:left w:val="single" w:sz="4" w:space="0" w:color="000000"/>
+              <w:bottom w:val="single" w:sz="4" w:space="0" w:color="000000"/>
+              <w:right w:val="single" w:sz="4" w:space="0" w:color="000000"/>
+            </w:tcBorders>
+          </w:tcPr>
+          <w:p>
+            <w:pPr>
+              <w:spacing w:before="0" w:line="240" w:lineRule="auto"/>
+              <w:ind w:right="-108"/>
+              <w:rPr>
+                <w:rFonts w:ascii="BRH Malayalam Extra" w:hAnsi="BRH Malayalam Extra" w:cs="BRH Malayalam Extra"/>
+                <w:sz w:val="40"/>
+                <w:szCs w:val="40"/>
+              </w:rPr>
+            </w:pPr>
+            <w:r>
+              <w:rPr>
+                <w:rFonts w:ascii="BRH Malayalam Extra" w:hAnsi="BRH Malayalam Extra" w:cs="BRH Malayalam Extra"/>
+                <w:sz w:val="40"/>
+                <w:szCs w:val="40"/>
+              </w:rPr>
+              <w:t>P±¡—kbcx</w:t>
+            </w:r>
+            <w:r>
+              <w:rPr>
+                <w:rFonts w:ascii="BRH Malayalam Extra" w:hAnsi="BRH Malayalam Extra" w:cs="BRH Malayalam Extra"/>
+                <w:sz w:val="32"/>
+                <w:szCs w:val="40"/>
+              </w:rPr>
+              <w:t>–</w:t>
+            </w:r>
+            <w:r>
+              <w:rPr>
+                <w:rFonts w:ascii="BRH Malayalam Extra" w:hAnsi="BRH Malayalam Extra" w:cs="BRH Malayalam Extra"/>
+                <w:sz w:val="40"/>
+                <w:szCs w:val="40"/>
+              </w:rPr>
+              <w:t>b§ jÒ±¡—</w:t>
+            </w:r>
+            <w:r>
+              <w:rPr>
+                <w:rFonts w:ascii="BRH Malayalam Extra" w:hAnsi="BRH Malayalam Extra" w:cs="BRH Malayalam Extra"/>
+                <w:sz w:val="40"/>
+                <w:szCs w:val="40"/>
+                <w:highlight w:val="green"/>
+              </w:rPr>
+              <w:t>rÜx</w:t>
+            </w:r>
+            <w:r>
+              <w:rPr>
+                <w:rFonts w:ascii="BRH Malayalam Extra" w:hAnsi="BRH Malayalam Extra" w:cs="BRH Malayalam Extra"/>
+                <w:sz w:val="40"/>
+                <w:szCs w:val="40"/>
+              </w:rPr>
+              <w:t>i</w:t>
+            </w:r>
+            <w:r>
+              <w:rPr>
+                <w:rFonts w:ascii="BRH Malayalam Extra" w:hAnsi="BRH Malayalam Extra" w:cs="BRH Malayalam Extra"/>
+                <w:sz w:val="32"/>
+                <w:szCs w:val="40"/>
+              </w:rPr>
+              <w:t>–</w:t>
+            </w:r>
+            <w:r>
+              <w:rPr>
+                <w:rFonts w:ascii="BRH Malayalam Extra" w:hAnsi="BRH Malayalam Extra" w:cs="BRH Malayalam Extra"/>
+                <w:sz w:val="40"/>
+                <w:szCs w:val="40"/>
+              </w:rPr>
+              <w:t>J sõxZ§</w:t>
             </w:r>
           </w:p>
         </w:tc>
@@ -1873,6 +2179,7 @@
                 <w:szCs w:val="28"/>
                 <w:lang w:bidi="ta-IN"/>
               </w:rPr>
+              <w:lastRenderedPageBreak/>
               <w:t>TS 2.3.</w:t>
             </w:r>
             <w:r>
@@ -2174,7 +2481,6 @@
           <w:szCs w:val="32"/>
           <w:u w:val="single"/>
         </w:rPr>
-        <w:lastRenderedPageBreak/>
         <w:t xml:space="preserve">TS Pada Paatam – TS 2.3 Malayalam </w:t>
       </w:r>
       <w:r>
@@ -3235,6 +3541,7 @@
           <w:szCs w:val="32"/>
           <w:u w:val="single"/>
         </w:rPr>
+        <w:lastRenderedPageBreak/>
         <w:t>=========</w:t>
       </w:r>
     </w:p>
@@ -3281,7 +3588,6 @@
           <w:szCs w:val="32"/>
           <w:u w:val="single"/>
         </w:rPr>
-        <w:lastRenderedPageBreak/>
         <w:t xml:space="preserve">TS Pada Paatam – TS 2.3 Malayalam </w:t>
       </w:r>
       <w:r>
@@ -4912,6 +5218,7 @@
                 <w:szCs w:val="28"/>
                 <w:lang w:bidi="ta-IN"/>
               </w:rPr>
+              <w:lastRenderedPageBreak/>
               <w:t>TS 2.3.5.3 (Padam)</w:t>
             </w:r>
           </w:p>
@@ -5401,7 +5708,6 @@
                 <w:szCs w:val="28"/>
                 <w:lang w:bidi="ta-IN"/>
               </w:rPr>
-              <w:lastRenderedPageBreak/>
               <w:t>TS 2.3.8.2 (Padam)</w:t>
             </w:r>
           </w:p>
@@ -6699,6 +7005,7 @@
                 <w:szCs w:val="40"/>
                 <w:lang w:val="en-IN" w:eastAsia="en-IN"/>
               </w:rPr>
+              <w:lastRenderedPageBreak/>
               <w:t>s</w:t>
             </w:r>
             <w:r>
@@ -6783,6 +7090,7 @@
                 <w:szCs w:val="40"/>
                 <w:lang w:val="en-IN" w:eastAsia="en-IN"/>
               </w:rPr>
+              <w:lastRenderedPageBreak/>
               <w:t>P</w:t>
             </w:r>
             <w:r>
@@ -6838,6 +7146,7 @@
                 <w:szCs w:val="40"/>
                 <w:lang w:val="en-IN" w:eastAsia="en-IN"/>
               </w:rPr>
+              <w:lastRenderedPageBreak/>
               <w:t>s</w:t>
             </w:r>
             <w:r>
@@ -8509,6 +8818,7 @@
                 <w:szCs w:val="32"/>
                 <w:lang w:eastAsia="en-IN" w:bidi="ml-IN"/>
               </w:rPr>
+              <w:lastRenderedPageBreak/>
               <w:t>TS 2.3.</w:t>
             </w:r>
             <w:r>
@@ -8946,7 +9256,6 @@
                 <w:szCs w:val="32"/>
                 <w:lang w:eastAsia="en-IN" w:bidi="ml-IN"/>
               </w:rPr>
-              <w:lastRenderedPageBreak/>
               <w:t>TS 2.3.</w:t>
             </w:r>
             <w:r>

</xml_diff>